<commit_message>
FASE 1 EVIDENCIAS INDIVIDUALES actualizado
</commit_message>
<xml_diff>
--- a/FASE1/Evidencias Individuales/ROBERTO_IGNACIO_ZURITA_SOTO_1.1_APT122_AutoevaluacionCompetenciasFase1 (1).docx
+++ b/FASE1/Evidencias Individuales/ROBERTO_IGNACIO_ZURITA_SOTO_1.1_APT122_AutoevaluacionCompetenciasFase1 (1).docx
@@ -835,6 +835,15 @@
                 <w:szCs w:val="24"/>
               </w:rPr>
             </w:pPr>
+            <w:r>
+              <w:rPr>
+                <w:rFonts w:eastAsiaTheme="majorEastAsia"/>
+                <w:color w:val="767171" w:themeColor="background2" w:themeShade="80"/>
+                <w:sz w:val="24"/>
+                <w:szCs w:val="24"/>
+              </w:rPr>
+              <w:t>Roberto Ignacio Zurita Soto</w:t>
+            </w:r>
           </w:p>
         </w:tc>
       </w:tr>
@@ -887,6 +896,15 @@
                 <w:szCs w:val="24"/>
               </w:rPr>
             </w:pPr>
+            <w:r>
+              <w:rPr>
+                <w:rFonts w:eastAsiaTheme="majorEastAsia"/>
+                <w:color w:val="767171" w:themeColor="background2" w:themeShade="80"/>
+                <w:sz w:val="24"/>
+                <w:szCs w:val="24"/>
+              </w:rPr>
+              <w:t>Vespertino</w:t>
+            </w:r>
           </w:p>
         </w:tc>
       </w:tr>
@@ -942,6 +960,15 @@
                 <w:szCs w:val="24"/>
               </w:rPr>
             </w:pPr>
+            <w:r>
+              <w:rPr>
+                <w:rFonts w:eastAsiaTheme="majorEastAsia"/>
+                <w:color w:val="767171" w:themeColor="background2" w:themeShade="80"/>
+                <w:sz w:val="24"/>
+                <w:szCs w:val="24"/>
+              </w:rPr>
+              <w:t xml:space="preserve"> 2020</w:t>
+            </w:r>
           </w:p>
         </w:tc>
       </w:tr>
@@ -1601,28 +1628,7 @@
                 <w:sz w:val="18"/>
                 <w:szCs w:val="18"/>
               </w:rPr>
-              <w:t>Gestionar redes, sistemas</w:t>
-            </w:r>
-            <w:r>
-              <w:rPr>
-                <w:sz w:val="18"/>
-                <w:szCs w:val="18"/>
-              </w:rPr>
-              <w:t xml:space="preserve"> y </w:t>
-            </w:r>
-            <w:r>
-              <w:rPr>
-                <w:sz w:val="18"/>
-                <w:szCs w:val="18"/>
-              </w:rPr>
-              <w:t>servicios TI</w:t>
-            </w:r>
-            <w:r>
-              <w:rPr>
-                <w:sz w:val="18"/>
-                <w:szCs w:val="18"/>
-              </w:rPr>
-              <w:t xml:space="preserve"> </w:t>
+              <w:t xml:space="preserve">Gestionar redes, sistemas y servicios TI </w:t>
             </w:r>
           </w:p>
         </w:tc>
@@ -2858,14 +2864,14 @@
                 </wp:anchor>
               </w:drawing>
             </mc:Choice>
-            <mc:Fallback xmlns:a14="http://schemas.microsoft.com/office/drawing/2010/main" xmlns:a="http://schemas.openxmlformats.org/drawingml/2006/main">
+            <mc:Fallback>
               <w:pict>
-                <v:group id="Grupo 32" style="position:absolute;margin-left:0;margin-top:0;width:610.5pt;height:15pt;z-index:251659264;mso-width-percent:1000;mso-position-horizontal:center;mso-position-horizontal-relative:page;mso-position-vertical:center;mso-position-vertical-relative:bottom-margin-area;mso-width-percent:1000" coordsize="12255,300" coordorigin=",14970" o:spid="_x0000_s1026" w14:anchorId="51D00065" o:gfxdata="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">
+                <v:group w14:anchorId="51D00065" id="Grupo 32" o:spid="_x0000_s1026" style="position:absolute;margin-left:0;margin-top:0;width:610.5pt;height:15pt;z-index:251659264;mso-width-percent:1000;mso-position-horizontal:center;mso-position-horizontal-relative:page;mso-position-vertical:center;mso-position-vertical-relative:bottom-margin-area;mso-width-percent:1000" coordorigin=",14970" coordsize="12255,300" o:gfxdata="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">
                   <v:shapetype id="_x0000_t202" coordsize="21600,21600" o:spt="202" path="m,l,21600r21600,l21600,xe">
                     <v:stroke joinstyle="miter"/>
                     <v:path gradientshapeok="t" o:connecttype="rect"/>
                   </v:shapetype>
-                  <v:shape id="Text Box 25" style="position:absolute;left:10803;top:14982;width:659;height:288;visibility:visible;mso-wrap-style:square;v-text-anchor:top" o:spid="_x0000_s1027" filled="f" stroked="f" type="#_x0000_t202" o:gfxdata="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">
+                  <v:shape id="Text Box 25" o:spid="_x0000_s1027" type="#_x0000_t202" style="position:absolute;left:10803;top:14982;width:659;height:288;visibility:visible;mso-wrap-style:square;v-text-anchor:top" o:gfxdata="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" filled="f" stroked="f">
                     <v:textbox inset="0,0,0,0">
                       <w:txbxContent>
                         <w:p>
@@ -2899,20 +2905,20 @@
                       </w:txbxContent>
                     </v:textbox>
                   </v:shape>
-                  <v:group id="Group 31" style="position:absolute;top:14970;width:12255;height:230;flip:x" coordsize="12255,230" coordorigin="-8,14978" o:spid="_x0000_s1028" o:gfxdata="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">
-                    <v:shapetype id="_x0000_t34" coordsize="21600,21600" o:oned="t" filled="f" o:spt="34" adj="10800" path="m,l@0,0@0,21600,21600,21600e">
+                  <v:group id="Group 31" o:spid="_x0000_s1028" style="position:absolute;top:14970;width:12255;height:230;flip:x" coordorigin="-8,14978" coordsize="12255,230" o:gfxdata="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">
+                    <v:shapetype id="_x0000_t34" coordsize="21600,21600" o:spt="34" o:oned="t" adj="10800" path="m,l@0,0@0,21600,21600,21600e" filled="f">
                       <v:stroke joinstyle="miter"/>
                       <v:formulas>
                         <v:f eqn="val #0"/>
                       </v:formulas>
-                      <v:path fillok="f" arrowok="t" o:connecttype="none"/>
+                      <v:path arrowok="t" fillok="f" o:connecttype="none"/>
                       <v:handles>
                         <v:h position="#0,center"/>
                       </v:handles>
                       <o:lock v:ext="edit" shapetype="t"/>
                     </v:shapetype>
-                    <v:shape id="AutoShape 27" style="position:absolute;left:-8;top:14978;width:1260;height:230;flip:y;visibility:visible;mso-wrap-style:square" o:spid="_x0000_s1029" strokecolor="#a5a5a5" o:connectortype="elbow" type="#_x0000_t34" o:gfxdata="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"/>
-                    <v:shape id="AutoShape 28" style="position:absolute;left:1252;top:14978;width:10995;height:230;rotation:180;visibility:visible;mso-wrap-style:square" o:spid="_x0000_s1030" strokecolor="#a5a5a5" o:connectortype="elbow" type="#_x0000_t34" adj="20904" o:gfxdata="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"/>
+                    <v:shape id="AutoShape 27" o:spid="_x0000_s1029" type="#_x0000_t34" style="position:absolute;left:-8;top:14978;width:1260;height:230;flip:y;visibility:visible;mso-wrap-style:square" o:connectortype="elbow" o:gfxdata="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" strokecolor="#a5a5a5"/>
+                    <v:shape id="AutoShape 28" o:spid="_x0000_s1030" type="#_x0000_t34" style="position:absolute;left:1252;top:14978;width:10995;height:230;rotation:180;visibility:visible;mso-wrap-style:square" o:connectortype="elbow" o:gfxdata="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" adj="20904" strokecolor="#a5a5a5"/>
                   </v:group>
                   <w10:wrap anchorx="page" anchory="margin"/>
                 </v:group>
@@ -8704,6 +8710,7 @@
   <w:style w:type="character" w:default="1" w:styleId="Fuentedeprrafopredeter">
     <w:name w:val="Default Paragraph Font"/>
     <w:uiPriority w:val="1"/>
+    <w:semiHidden/>
     <w:unhideWhenUsed/>
   </w:style>
   <w:style w:type="table" w:default="1" w:styleId="Tablanormal">
@@ -10004,10 +10011,6 @@
 </file>
 
 <file path=customXml/item1.xml><?xml version="1.0" encoding="utf-8"?>
-<b:Sources xmlns:b="http://schemas.openxmlformats.org/officeDocument/2006/bibliography" xmlns="http://schemas.openxmlformats.org/officeDocument/2006/bibliography" SelectedStyle="\APASixthEditionOfficeOnline.xsl" StyleName="APA" Version="6"/>
-</file>
-
-<file path=customXml/item2.xml><?xml version="1.0" encoding="utf-8"?>
 <ct:contentTypeSchema xmlns:ct="http://schemas.microsoft.com/office/2006/metadata/contentType" xmlns:ma="http://schemas.microsoft.com/office/2006/metadata/properties/metaAttributes" ct:_="" ma:_="" ma:contentTypeName="Documento" ma:contentTypeID="0x010100E96778489EE7714D8BD12CC105EB918B" ma:contentTypeVersion="2" ma:contentTypeDescription="Crear nuevo documento." ma:contentTypeScope="" ma:versionID="416c5c7ae9b5d54d83875cd3c65194e3">
   <xsd:schema xmlns:xsd="http://www.w3.org/2001/XMLSchema" xmlns:xs="http://www.w3.org/2001/XMLSchema" xmlns:p="http://schemas.microsoft.com/office/2006/metadata/properties" xmlns:ns2="126e8a1c-9ea9-435a-ac89-d06c80d62e30" targetNamespace="http://schemas.microsoft.com/office/2006/metadata/properties" ma:root="true" ma:fieldsID="70a237c842677bd850644f8595079f5e" ns2:_="">
     <xsd:import namespace="126e8a1c-9ea9-435a-ac89-d06c80d62e30"/>
@@ -10139,13 +10142,11 @@
 </ct:contentTypeSchema>
 </file>
 
-<file path=customXml/item3.xml><?xml version="1.0" encoding="utf-8"?>
-<p:properties xmlns:p="http://schemas.microsoft.com/office/2006/metadata/properties" xmlns:xsi="http://www.w3.org/2001/XMLSchema-instance" xmlns:pc="http://schemas.microsoft.com/office/infopath/2007/PartnerControls">
-  <documentManagement/>
-</p:properties>
+<file path=customXml/item2.xml><?xml version="1.0" encoding="utf-8"?>
+<b:Sources xmlns:b="http://schemas.openxmlformats.org/officeDocument/2006/bibliography" xmlns="http://schemas.openxmlformats.org/officeDocument/2006/bibliography" SelectedStyle="\APASixthEditionOfficeOnline.xsl" StyleName="APA" Version="6"/>
 </file>
 
-<file path=customXml/item4.xml><?xml version="1.0" encoding="utf-8"?>
+<file path=customXml/item3.xml><?xml version="1.0" encoding="utf-8"?>
 <?mso-contentType ?>
 <FormTemplates xmlns="http://schemas.microsoft.com/sharepoint/v3/contenttype/forms">
   <Display>DocumentLibraryForm</Display>
@@ -10154,15 +10155,13 @@
 </FormTemplates>
 </file>
 
-<file path=customXml/itemProps1.xml><?xml version="1.0" encoding="utf-8"?>
-<ds:datastoreItem xmlns:ds="http://schemas.openxmlformats.org/officeDocument/2006/customXml" ds:itemID="{6E8A10B9-B765-4F0B-A47F-7CB788CD8F65}">
-  <ds:schemaRefs>
-    <ds:schemaRef ds:uri="http://schemas.openxmlformats.org/officeDocument/2006/bibliography"/>
-  </ds:schemaRefs>
-</ds:datastoreItem>
+<file path=customXml/item4.xml><?xml version="1.0" encoding="utf-8"?>
+<p:properties xmlns:p="http://schemas.microsoft.com/office/2006/metadata/properties" xmlns:xsi="http://www.w3.org/2001/XMLSchema-instance" xmlns:pc="http://schemas.microsoft.com/office/infopath/2007/PartnerControls">
+  <documentManagement/>
+</p:properties>
 </file>
 
-<file path=customXml/itemProps2.xml><?xml version="1.0" encoding="utf-8"?>
+<file path=customXml/itemProps1.xml><?xml version="1.0" encoding="utf-8"?>
 <ds:datastoreItem xmlns:ds="http://schemas.openxmlformats.org/officeDocument/2006/customXml" ds:itemID="{767CD2D5-7A6C-47C3-9B54-C4225C74DD0B}">
   <ds:schemaRefs>
     <ds:schemaRef ds:uri="http://schemas.microsoft.com/office/2006/metadata/contentType"/>
@@ -10180,19 +10179,27 @@
 </ds:datastoreItem>
 </file>
 
+<file path=customXml/itemProps2.xml><?xml version="1.0" encoding="utf-8"?>
+<ds:datastoreItem xmlns:ds="http://schemas.openxmlformats.org/officeDocument/2006/customXml" ds:itemID="{6E8A10B9-B765-4F0B-A47F-7CB788CD8F65}">
+  <ds:schemaRefs>
+    <ds:schemaRef ds:uri="http://schemas.openxmlformats.org/officeDocument/2006/bibliography"/>
+  </ds:schemaRefs>
+</ds:datastoreItem>
+</file>
+
 <file path=customXml/itemProps3.xml><?xml version="1.0" encoding="utf-8"?>
+<ds:datastoreItem xmlns:ds="http://schemas.openxmlformats.org/officeDocument/2006/customXml" ds:itemID="{DABAA964-10BA-4DBC-ABF2-CDEAC0FAF7AA}">
+  <ds:schemaRefs>
+    <ds:schemaRef ds:uri="http://schemas.microsoft.com/sharepoint/v3/contenttype/forms"/>
+  </ds:schemaRefs>
+</ds:datastoreItem>
+</file>
+
+<file path=customXml/itemProps4.xml><?xml version="1.0" encoding="utf-8"?>
 <ds:datastoreItem xmlns:ds="http://schemas.openxmlformats.org/officeDocument/2006/customXml" ds:itemID="{5F1783E3-BA1C-4CA3-8E32-C9B378BBED03}">
   <ds:schemaRefs>
     <ds:schemaRef ds:uri="http://schemas.microsoft.com/office/2006/metadata/properties"/>
     <ds:schemaRef ds:uri="http://schemas.microsoft.com/office/infopath/2007/PartnerControls"/>
   </ds:schemaRefs>
 </ds:datastoreItem>
-</file>
-
-<file path=customXml/itemProps4.xml><?xml version="1.0" encoding="utf-8"?>
-<ds:datastoreItem xmlns:ds="http://schemas.openxmlformats.org/officeDocument/2006/customXml" ds:itemID="{DABAA964-10BA-4DBC-ABF2-CDEAC0FAF7AA}">
-  <ds:schemaRefs>
-    <ds:schemaRef ds:uri="http://schemas.microsoft.com/sharepoint/v3/contenttype/forms"/>
-  </ds:schemaRefs>
-</ds:datastoreItem>
 </file>
</xml_diff>